<commit_message>
Part2 added CSVDemo file and edited build.gradle to have a dependency
</commit_message>
<xml_diff>
--- a/Lab_pdf_submissions/Lab02.docx
+++ b/Lab_pdf_submissions/Lab02.docx
@@ -56,9 +56,9 @@
           <w:noProof/>
         </w:rPr>
         <w:drawing>
-          <wp:inline distT="0" distB="0" distL="0" distR="0" wp14:anchorId="3D62C80A" wp14:editId="2706825A">
-            <wp:extent cx="1844040" cy="3223753"/>
-            <wp:effectExtent l="0" t="0" r="3810" b="0"/>
+          <wp:inline distT="0" distB="0" distL="0" distR="0" wp14:anchorId="2FA1CFE2" wp14:editId="2142D247">
+            <wp:extent cx="1663351" cy="1920240"/>
+            <wp:effectExtent l="0" t="0" r="0" b="3810"/>
             <wp:docPr id="1" name="Picture 1"/>
             <wp:cNvGraphicFramePr>
               <a:graphicFrameLocks xmlns:a="http://schemas.openxmlformats.org/drawingml/2006/main" noChangeAspect="1"/>
@@ -79,7 +79,7 @@
                   <pic:spPr>
                     <a:xfrm>
                       <a:off x="0" y="0"/>
-                      <a:ext cx="1856757" cy="3245985"/>
+                      <a:ext cx="1684856" cy="1945066"/>
                     </a:xfrm>
                     <a:prstGeom prst="rect">
                       <a:avLst/>
@@ -104,10 +104,10 @@
           <w:noProof/>
         </w:rPr>
         <w:drawing>
-          <wp:inline distT="0" distB="0" distL="0" distR="0" wp14:anchorId="108F8C17" wp14:editId="673AD14B">
-            <wp:extent cx="4314627" cy="2743200"/>
-            <wp:effectExtent l="0" t="0" r="0" b="0"/>
-            <wp:docPr id="2" name="Picture 2"/>
+          <wp:inline distT="0" distB="0" distL="0" distR="0" wp14:anchorId="15257937" wp14:editId="4A3D112C">
+            <wp:extent cx="5250180" cy="1983962"/>
+            <wp:effectExtent l="0" t="0" r="7620" b="0"/>
+            <wp:docPr id="7" name="Picture 7"/>
             <wp:cNvGraphicFramePr>
               <a:graphicFrameLocks xmlns:a="http://schemas.openxmlformats.org/drawingml/2006/main" noChangeAspect="1"/>
             </wp:cNvGraphicFramePr>
@@ -127,7 +127,7 @@
                   <pic:spPr>
                     <a:xfrm>
                       <a:off x="0" y="0"/>
-                      <a:ext cx="4345115" cy="2762584"/>
+                      <a:ext cx="5266271" cy="1990043"/>
                     </a:xfrm>
                     <a:prstGeom prst="rect">
                       <a:avLst/>
@@ -140,6 +140,13 @@
         </w:drawing>
       </w:r>
     </w:p>
+    <w:p/>
+    <w:p/>
+    <w:p/>
+    <w:p/>
+    <w:p/>
+    <w:p/>
+    <w:p/>
     <w:p>
       <w:r>
         <w:lastRenderedPageBreak/>
@@ -152,9 +159,9 @@
           <w:noProof/>
         </w:rPr>
         <w:drawing>
-          <wp:inline distT="0" distB="0" distL="0" distR="0" wp14:anchorId="0ED4B9D0" wp14:editId="4DFACD53">
-            <wp:extent cx="4709160" cy="2189055"/>
-            <wp:effectExtent l="0" t="0" r="0" b="1905"/>
+          <wp:inline distT="0" distB="0" distL="0" distR="0" wp14:anchorId="0ED4B9D0" wp14:editId="77E84DCB">
+            <wp:extent cx="4274820" cy="1987152"/>
+            <wp:effectExtent l="0" t="0" r="0" b="0"/>
             <wp:docPr id="3" name="Picture 3"/>
             <wp:cNvGraphicFramePr>
               <a:graphicFrameLocks xmlns:a="http://schemas.openxmlformats.org/drawingml/2006/main" noChangeAspect="1"/>
@@ -175,7 +182,7 @@
                   <pic:spPr>
                     <a:xfrm>
                       <a:off x="0" y="0"/>
-                      <a:ext cx="4738435" cy="2202663"/>
+                      <a:ext cx="4315167" cy="2005907"/>
                     </a:xfrm>
                     <a:prstGeom prst="rect">
                       <a:avLst/>

</xml_diff>